<commit_message>
Best way to know wether an obj is iterable or not is try/except
</commit_message>
<xml_diff>
--- a/Note_taking_Strategy/data model/data_model.docx
+++ b/Note_taking_Strategy/data model/data_model.docx
@@ -45,7 +45,15 @@
           <w:sz w:val="26"/>
           <w:szCs w:val="26"/>
         </w:rPr>
-        <w:t>User doesn’t need to memorize method names and it avoids conflicts.</w:t>
+        <w:t>User doesn’t need to memorize method names and it</w:t>
+      </w:r>
+      <w:r>
+        <w:rPr>
+          <w:rFonts w:ascii="Cascadia Code" w:eastAsia="MS UI Gothic" w:hAnsi="Cascadia Code" w:cs="Microsoft Sans Serif"/>
+          <w:sz w:val="26"/>
+          <w:szCs w:val="26"/>
+        </w:rPr>
+        <w:t xml:space="preserve"> avoids conflicts.</w:t>
       </w:r>
     </w:p>
     <w:p>
@@ -87,8 +95,6 @@
         </w:rPr>
         <w:t>.</w:t>
       </w:r>
-      <w:bookmarkStart w:id="0" w:name="_GoBack"/>
-      <w:bookmarkEnd w:id="0"/>
     </w:p>
     <w:p>
       <w:pPr>
@@ -123,8 +129,17 @@
           <w:rFonts w:ascii="Cascadia Code" w:hAnsi="Cascadia Code" w:cs="Microsoft Sans Serif"/>
           <w:sz w:val="26"/>
           <w:szCs w:val="26"/>
-        </w:rPr>
-        <w:t>Note: Special Methods are supposed to be called by interpreter not by you(user code).</w:t>
+          <w:highlight w:val="yellow"/>
+        </w:rPr>
+        <w:t>Note</w:t>
+      </w:r>
+      <w:r>
+        <w:rPr>
+          <w:rFonts w:ascii="Cascadia Code" w:hAnsi="Cascadia Code" w:cs="Microsoft Sans Serif"/>
+          <w:sz w:val="26"/>
+          <w:szCs w:val="26"/>
+        </w:rPr>
+        <w:t>: Special Methods are supposed to be called by interpreter not by you(user code).</w:t>
       </w:r>
     </w:p>
     <w:p>
@@ -182,10 +197,30 @@
       <w:r>
         <w:rPr>
           <w:rFonts w:ascii="Cascadia Code" w:hAnsi="Cascadia Code"/>
-          <w:sz w:val="26"/>
-          <w:szCs w:val="26"/>
-        </w:rPr>
-        <w:t>Python variable-sized collections written in C include a struct called PyVarObject, which has an ob_size field holding the number of items in the collection. So, if my_object is an instance of one of those built-ins, then len(my_object) retrieves the value of the ob_size field, and this is much faster than calling a method.</w:t>
+          <w:b/>
+          <w:bCs/>
+          <w:i/>
+          <w:iCs/>
+          <w:sz w:val="26"/>
+          <w:szCs w:val="26"/>
+        </w:rPr>
+        <w:t>Python</w:t>
+      </w:r>
+      <w:r>
+        <w:rPr>
+          <w:rFonts w:ascii="Cascadia Code" w:hAnsi="Cascadia Code"/>
+          <w:sz w:val="26"/>
+          <w:szCs w:val="26"/>
+        </w:rPr>
+        <w:t xml:space="preserve"> variable-sized collections written in C</w:t>
+      </w:r>
+      <w:r>
+        <w:rPr>
+          <w:rFonts w:ascii="Cascadia Code" w:hAnsi="Cascadia Code"/>
+          <w:sz w:val="26"/>
+          <w:szCs w:val="26"/>
+        </w:rPr>
+        <w:t xml:space="preserve"> include a struct called PyVarObject, which has an ob_size field holding the number of items in the collection. So, if my_object is an instance of one of those built-ins, then len(my_object) retrieves the value of the ob_size field, and this is much faster than calling a method.</w:t>
       </w:r>
     </w:p>
     <w:p>
@@ -221,8 +256,17 @@
           <w:rFonts w:ascii="Cascadia Code" w:hAnsi="Cascadia Code"/>
           <w:sz w:val="26"/>
           <w:szCs w:val="26"/>
-        </w:rPr>
-        <w:t>Note: the Python interpreter is the only frequent caller of most special methods</w:t>
+          <w:highlight w:val="yellow"/>
+        </w:rPr>
+        <w:t>Note</w:t>
+      </w:r>
+      <w:r>
+        <w:rPr>
+          <w:rFonts w:ascii="Cascadia Code" w:hAnsi="Cascadia Code"/>
+          <w:sz w:val="26"/>
+          <w:szCs w:val="26"/>
+        </w:rPr>
+        <w:t>: the Python interpreter is the only frequent caller of most special methods</w:t>
       </w:r>
     </w:p>
     <w:p>
@@ -345,8 +389,27 @@
           <w:rFonts w:ascii="Cascadia Code" w:hAnsi="Cascadia Code"/>
           <w:sz w:val="26"/>
           <w:szCs w:val="26"/>
-        </w:rPr>
-        <w:t>Note: Generally objects of user-defined classes are considered to be truthy unless either __bool__ or __len__ is implemented. First interpreter tries to invoke object.__bool__() and if it isn’t implemented it tries to invoke object.__len__() everything except 0 will end up being shown as true to the users.</w:t>
+          <w:highlight w:val="yellow"/>
+        </w:rPr>
+        <w:t>Note</w:t>
+      </w:r>
+      <w:r>
+        <w:rPr>
+          <w:rFonts w:ascii="Cascadia Code" w:hAnsi="Cascadia Code"/>
+          <w:sz w:val="24"/>
+          <w:szCs w:val="24"/>
+        </w:rPr>
+        <w:t>: Generally objects of user-defined classes are considered to be truthy unless either __bool__ o</w:t>
+      </w:r>
+      <w:bookmarkStart w:id="0" w:name="_GoBack"/>
+      <w:bookmarkEnd w:id="0"/>
+      <w:r>
+        <w:rPr>
+          <w:rFonts w:ascii="Cascadia Code" w:hAnsi="Cascadia Code"/>
+          <w:sz w:val="24"/>
+          <w:szCs w:val="24"/>
+        </w:rPr>
+        <w:t>r __len__ is implemented. First interpreter tries to invoke object.__bool__() and if it isn’t implemented it tries to invoke object.__len__() everything except 0 will end up being shown as true to the users.</w:t>
       </w:r>
     </w:p>
     <w:p>
@@ -362,6 +425,7 @@
       </w:pPr>
     </w:p>
     <w:sectPr>
+      <w:headerReference w:type="default" r:id="rId7"/>
       <w:pgSz w:w="12240" w:h="15840"/>
       <w:pgMar w:top="1440" w:right="1440" w:bottom="1440" w:left="1440" w:header="720" w:footer="720" w:gutter="0"/>
       <w:cols w:space="720"/>
@@ -419,6 +483,19 @@
     </w:p>
   </w:footnote>
 </w:footnotes>
+</file>
+
+<file path=word/header1.xml><?xml version="1.0" encoding="utf-8"?>
+<w:hdr xmlns:wpc="http://schemas.microsoft.com/office/word/2010/wordprocessingCanvas" xmlns:cx="http://schemas.microsoft.com/office/drawing/2014/chartex" xmlns:cx1="http://schemas.microsoft.com/office/drawing/2015/9/8/chartex" xmlns:mc="http://schemas.openxmlformats.org/markup-compatibility/2006" xmlns:o="urn:schemas-microsoft-com:office:office" xmlns:r="http://schemas.openxmlformats.org/officeDocument/2006/relationships" xmlns:m="http://schemas.openxmlformats.org/officeDocument/2006/math" xmlns:v="urn:schemas-microsoft-com:vml" xmlns:wp14="http://schemas.microsoft.com/office/word/2010/wordprocessingDrawing" xmlns:wp="http://schemas.openxmlformats.org/drawingml/2006/wordprocessingDrawing" xmlns:w10="urn:schemas-microsoft-com:office:word" xmlns:w="http://schemas.openxmlformats.org/wordprocessingml/2006/main" xmlns:w14="http://schemas.microsoft.com/office/word/2010/wordml" xmlns:w15="http://schemas.microsoft.com/office/word/2012/wordml" xmlns:w16se="http://schemas.microsoft.com/office/word/2015/wordml/symex" xmlns:wpg="http://schemas.microsoft.com/office/word/2010/wordprocessingGroup" xmlns:wpi="http://schemas.microsoft.com/office/word/2010/wordprocessingInk" xmlns:wne="http://schemas.microsoft.com/office/word/2006/wordml" xmlns:wps="http://schemas.microsoft.com/office/word/2010/wordprocessingShape" mc:Ignorable="w14 w15 w16se wp14">
+  <w:p>
+    <w:pPr>
+      <w:pStyle w:val="Header"/>
+    </w:pPr>
+    <w:r>
+      <w:t>Chapter1 – Data Model</w:t>
+    </w:r>
+  </w:p>
+</w:hdr>
 </file>
 
 <file path=word/numbering.xml><?xml version="1.0" encoding="utf-8"?>

</xml_diff>